<commit_message>
add Meeting_Minutes_26_05_2015.docx modify Meeting_Minutes_19_05_2015.docx
</commit_message>
<xml_diff>
--- a/Meeting Minutes/Meeting_Minutes_19_05_2015.docx
+++ b/Meeting Minutes/Meeting_Minutes_19_05_2015.docx
@@ -58,6 +58,8 @@
         </w:rPr>
         <w:t>, May 19</w:t>
       </w:r>
+      <w:bookmarkStart w:id="0" w:name="_GoBack"/>
+      <w:bookmarkEnd w:id="0"/>
       <w:r>
         <w:rPr>
           <w:rFonts w:ascii="Calibri" w:eastAsia="Calibri" w:hAnsi="Calibri" w:cs="Calibri"/>
@@ -571,8 +573,6 @@
         </w:rPr>
         <w:t>Prototypes.</w:t>
       </w:r>
-      <w:bookmarkStart w:id="0" w:name="_GoBack"/>
-      <w:bookmarkEnd w:id="0"/>
     </w:p>
     <w:p>
       <w:pPr>
@@ -1956,7 +1956,7 @@
   <a:extraClrSchemeLst/>
   <a:extLst>
     <a:ext uri="{05A4C25C-085E-4340-85A3-A5531E510DB2}">
-      <thm15:themeFamily xmlns:thm15="http://schemas.microsoft.com/office/thememl/2012/main" xmlns="" name="Office Theme" id="{62F939B6-93AF-4DB8-9C6B-D6C7DFDC589F}" vid="{4A3C46E8-61CC-4603-A589-7422A47A8E4A}"/>
+      <thm15:themeFamily xmlns="" xmlns:thm15="http://schemas.microsoft.com/office/thememl/2012/main" name="Office Theme" id="{62F939B6-93AF-4DB8-9C6B-D6C7DFDC589F}" vid="{4A3C46E8-61CC-4603-A589-7422A47A8E4A}"/>
     </a:ext>
   </a:extLst>
 </a:theme>

</xml_diff>